<commit_message>
Ejercicio terminado. En el IntelliJ me marca en rojo todos los print, nextLine(), nextInt() y Scanner.
</commit_message>
<xml_diff>
--- a/src/MP03_Marina/UF_6/Escola/UML ESCOLA.docx
+++ b/src/MP03_Marina/UF_6/Escola/UML ESCOLA.docx
@@ -155,7 +155,35 @@
           <w:sz w:val="24"/>
           <w:szCs w:val="24"/>
         </w:rPr>
-        <w:t>En una localidad viven muchas personas</w:t>
+        <w:t xml:space="preserve">En una localidad </w:t>
+      </w:r>
+      <w:r>
+        <w:rPr>
+          <w:sz w:val="24"/>
+          <w:szCs w:val="24"/>
+        </w:rPr>
+        <w:t xml:space="preserve">pueden (0…1) </w:t>
+      </w:r>
+      <w:r>
+        <w:rPr>
+          <w:sz w:val="24"/>
+          <w:szCs w:val="24"/>
+        </w:rPr>
+        <w:t>viv</w:t>
+      </w:r>
+      <w:r>
+        <w:rPr>
+          <w:sz w:val="24"/>
+          <w:szCs w:val="24"/>
+        </w:rPr>
+        <w:t>ir</w:t>
+      </w:r>
+      <w:r>
+        <w:rPr>
+          <w:sz w:val="24"/>
+          <w:szCs w:val="24"/>
+        </w:rPr>
+        <w:t xml:space="preserve"> muchas personas</w:t>
       </w:r>
     </w:p>
     <w:p>

</xml_diff>